<commit_message>
add more business req
</commit_message>
<xml_diff>
--- a/Business_requirements.docx
+++ b/Business_requirements.docx
@@ -86,7 +86,7 @@
         <w:pStyle w:val="ListParagraph"/>
         <w:numPr>
           <w:ilvl w:val="0"/>
-          <w:numId w:val="3"/>
+          <w:numId w:val="4"/>
         </w:numPr>
         <w:rPr>
           <w:rFonts w:ascii="Times New Roman" w:hAnsi="Times New Roman" w:cs="Times New Roman"/>
@@ -130,7 +130,7 @@
         <w:pStyle w:val="ListParagraph"/>
         <w:numPr>
           <w:ilvl w:val="0"/>
-          <w:numId w:val="3"/>
+          <w:numId w:val="4"/>
         </w:numPr>
         <w:rPr>
           <w:rFonts w:ascii="Times New Roman" w:hAnsi="Times New Roman" w:cs="Times New Roman"/>
@@ -198,7 +198,7 @@
         <w:pStyle w:val="ListParagraph"/>
         <w:numPr>
           <w:ilvl w:val="0"/>
-          <w:numId w:val="3"/>
+          <w:numId w:val="4"/>
         </w:numPr>
         <w:rPr>
           <w:rFonts w:ascii="Times New Roman" w:hAnsi="Times New Roman" w:cs="Times New Roman"/>
@@ -222,21 +222,7 @@
         <w:rPr>
           <w:rFonts w:ascii="Times New Roman" w:hAnsi="Times New Roman" w:cs="Times New Roman"/>
         </w:rPr>
-        <w:t xml:space="preserve">if </w:t>
-      </w:r>
-      <w:proofErr w:type="gramStart"/>
-      <w:r>
-        <w:rPr>
-          <w:rFonts w:ascii="Times New Roman" w:hAnsi="Times New Roman" w:cs="Times New Roman"/>
-        </w:rPr>
-        <w:t>a room/ which rooms</w:t>
-      </w:r>
-      <w:proofErr w:type="gramEnd"/>
-      <w:r>
-        <w:rPr>
-          <w:rFonts w:ascii="Times New Roman" w:hAnsi="Times New Roman" w:cs="Times New Roman"/>
-        </w:rPr>
-        <w:t xml:space="preserve"> is/are available in real time;</w:t>
+        <w:t>if a room/ which rooms is/are available in real time;</w:t>
       </w:r>
     </w:p>
     <w:p>
@@ -244,7 +230,7 @@
         <w:pStyle w:val="ListParagraph"/>
         <w:numPr>
           <w:ilvl w:val="0"/>
-          <w:numId w:val="3"/>
+          <w:numId w:val="4"/>
         </w:numPr>
         <w:rPr>
           <w:rFonts w:ascii="Times New Roman" w:hAnsi="Times New Roman" w:cs="Times New Roman"/>
@@ -282,7 +268,7 @@
         <w:pStyle w:val="ListParagraph"/>
         <w:numPr>
           <w:ilvl w:val="0"/>
-          <w:numId w:val="3"/>
+          <w:numId w:val="4"/>
         </w:numPr>
         <w:rPr>
           <w:rFonts w:ascii="Times New Roman" w:hAnsi="Times New Roman" w:cs="Times New Roman"/>
@@ -340,7 +326,7 @@
         <w:pStyle w:val="ListParagraph"/>
         <w:numPr>
           <w:ilvl w:val="0"/>
-          <w:numId w:val="3"/>
+          <w:numId w:val="4"/>
         </w:numPr>
         <w:rPr>
           <w:rFonts w:ascii="Times New Roman" w:hAnsi="Times New Roman" w:cs="Times New Roman"/>
@@ -396,7 +382,7 @@
         <w:pStyle w:val="ListParagraph"/>
         <w:numPr>
           <w:ilvl w:val="0"/>
-          <w:numId w:val="3"/>
+          <w:numId w:val="4"/>
         </w:numPr>
         <w:rPr>
           <w:rFonts w:ascii="Times New Roman" w:hAnsi="Times New Roman" w:cs="Times New Roman"/>
@@ -458,7 +444,7 @@
         <w:pStyle w:val="ListParagraph"/>
         <w:numPr>
           <w:ilvl w:val="0"/>
-          <w:numId w:val="3"/>
+          <w:numId w:val="4"/>
         </w:numPr>
         <w:rPr>
           <w:rFonts w:ascii="Times New Roman" w:hAnsi="Times New Roman" w:cs="Times New Roman"/>
@@ -502,7 +488,7 @@
         <w:pStyle w:val="ListParagraph"/>
         <w:numPr>
           <w:ilvl w:val="0"/>
-          <w:numId w:val="3"/>
+          <w:numId w:val="4"/>
         </w:numPr>
         <w:rPr>
           <w:rFonts w:ascii="Times New Roman" w:hAnsi="Times New Roman" w:cs="Times New Roman"/>
@@ -540,7 +526,7 @@
         <w:pStyle w:val="ListParagraph"/>
         <w:numPr>
           <w:ilvl w:val="0"/>
-          <w:numId w:val="3"/>
+          <w:numId w:val="4"/>
         </w:numPr>
         <w:rPr>
           <w:rFonts w:ascii="Times New Roman" w:hAnsi="Times New Roman" w:cs="Times New Roman"/>
@@ -598,7 +584,7 @@
         <w:pStyle w:val="ListParagraph"/>
         <w:numPr>
           <w:ilvl w:val="0"/>
-          <w:numId w:val="3"/>
+          <w:numId w:val="4"/>
         </w:numPr>
         <w:rPr>
           <w:rFonts w:ascii="Times New Roman" w:hAnsi="Times New Roman" w:cs="Times New Roman"/>
@@ -618,6 +604,15 @@
         </w:rPr>
         <w:t>customers can delete only their own reviews</w:t>
       </w:r>
+    </w:p>
+    <w:p>
+      <w:pPr>
+        <w:pStyle w:val="ListParagraph"/>
+        <w:ind w:left="1080"/>
+        <w:rPr>
+          <w:rFonts w:ascii="Times New Roman" w:hAnsi="Times New Roman" w:cs="Times New Roman"/>
+        </w:rPr>
+      </w:pPr>
     </w:p>
     <w:p>
       <w:pPr>
@@ -646,29 +641,113 @@
         <w:rPr>
           <w:rFonts w:ascii="Times New Roman" w:hAnsi="Times New Roman" w:cs="Times New Roman"/>
         </w:rPr>
+        <w:t xml:space="preserve"> are :</w:t>
+      </w:r>
+    </w:p>
+    <w:p>
+      <w:pPr>
+        <w:pStyle w:val="ListParagraph"/>
+        <w:numPr>
+          <w:ilvl w:val="0"/>
+          <w:numId w:val="5"/>
+        </w:numPr>
+        <w:rPr>
+          <w:rFonts w:ascii="Times New Roman" w:hAnsi="Times New Roman" w:cs="Times New Roman"/>
+          <w:b/>
+          <w:bCs/>
+        </w:rPr>
+      </w:pPr>
+      <w:r>
+        <w:rPr>
+          <w:rFonts w:ascii="Times New Roman" w:hAnsi="Times New Roman" w:cs="Times New Roman"/>
+          <w:b/>
+          <w:bCs/>
+        </w:rPr>
+        <w:t>Room management</w:t>
+      </w:r>
+      <w:r>
+        <w:rPr>
+          <w:rFonts w:ascii="Times New Roman" w:hAnsi="Times New Roman" w:cs="Times New Roman"/>
+          <w:b/>
+          <w:bCs/>
+        </w:rPr>
+        <w:t>:</w:t>
+      </w:r>
+    </w:p>
+    <w:p>
+      <w:pPr>
+        <w:pStyle w:val="ListParagraph"/>
+        <w:ind w:left="1080"/>
+        <w:rPr>
+          <w:rFonts w:ascii="Times New Roman" w:hAnsi="Times New Roman" w:cs="Times New Roman"/>
+        </w:rPr>
+      </w:pPr>
+      <w:r>
+        <w:rPr>
+          <w:rFonts w:ascii="Times New Roman" w:hAnsi="Times New Roman" w:cs="Times New Roman"/>
+        </w:rPr>
+        <w:t>This feature allows hotel staff to create, update, view, and delete rooms. It also provides functionality for checking room availability in real time, which is essential for customers to make informed reservation decisions.</w:t>
+      </w:r>
+      <w:r>
+        <w:rPr>
+          <w:rFonts w:ascii="Times New Roman" w:hAnsi="Times New Roman" w:cs="Times New Roman"/>
+        </w:rPr>
         <w:t xml:space="preserve"> </w:t>
       </w:r>
-      <w:proofErr w:type="gramStart"/>
-      <w:r>
-        <w:rPr>
-          <w:rFonts w:ascii="Times New Roman" w:hAnsi="Times New Roman" w:cs="Times New Roman"/>
-        </w:rPr>
-        <w:t>are :</w:t>
-      </w:r>
-      <w:proofErr w:type="gramEnd"/>
+      <w:r>
+        <w:rPr>
+          <w:rFonts w:ascii="Times New Roman" w:hAnsi="Times New Roman" w:cs="Times New Roman"/>
+        </w:rPr>
+        <w:t>This covers the</w:t>
+      </w:r>
+      <w:r>
+        <w:rPr>
+          <w:rFonts w:ascii="Times New Roman" w:hAnsi="Times New Roman" w:cs="Times New Roman"/>
+        </w:rPr>
+        <w:t xml:space="preserve"> business requirements</w:t>
+      </w:r>
+      <w:r>
+        <w:rPr>
+          <w:rFonts w:ascii="Times New Roman" w:hAnsi="Times New Roman" w:cs="Times New Roman"/>
+        </w:rPr>
+        <w:t xml:space="preserve"> 1.a) and 1.c).</w:t>
+      </w:r>
     </w:p>
     <w:p>
       <w:pPr>
         <w:pStyle w:val="ListParagraph"/>
-        <w:rPr>
-          <w:rFonts w:ascii="Times New Roman" w:hAnsi="Times New Roman" w:cs="Times New Roman"/>
-        </w:rPr>
-      </w:pPr>
-      <w:r>
-        <w:rPr>
-          <w:rFonts w:ascii="Times New Roman" w:hAnsi="Times New Roman" w:cs="Times New Roman"/>
-        </w:rPr>
-        <w:t>-</w:t>
+        <w:numPr>
+          <w:ilvl w:val="0"/>
+          <w:numId w:val="5"/>
+        </w:numPr>
+        <w:rPr>
+          <w:rFonts w:ascii="Times New Roman" w:hAnsi="Times New Roman" w:cs="Times New Roman"/>
+          <w:b/>
+          <w:bCs/>
+        </w:rPr>
+      </w:pPr>
+      <w:r>
+        <w:rPr>
+          <w:rFonts w:ascii="Times New Roman" w:hAnsi="Times New Roman" w:cs="Times New Roman"/>
+          <w:b/>
+          <w:bCs/>
+        </w:rPr>
+        <w:t>Package management</w:t>
+      </w:r>
+    </w:p>
+    <w:p>
+      <w:pPr>
+        <w:pStyle w:val="ListParagraph"/>
+        <w:ind w:left="1080"/>
+        <w:rPr>
+          <w:rFonts w:ascii="Times New Roman" w:hAnsi="Times New Roman" w:cs="Times New Roman"/>
+        </w:rPr>
+      </w:pPr>
+      <w:r>
+        <w:rPr>
+          <w:rFonts w:ascii="Times New Roman" w:hAnsi="Times New Roman" w:cs="Times New Roman"/>
+        </w:rPr>
+        <w:t>This feature allows hotel staff to define hotel packages that bundle accommodation with optional services such as breakfast, spa access, or pool access. Customers can then select a package when making a reservation.</w:t>
       </w:r>
       <w:r>
         <w:rPr>
@@ -680,88 +759,287 @@
         <w:rPr>
           <w:rFonts w:ascii="Times New Roman" w:hAnsi="Times New Roman" w:cs="Times New Roman"/>
         </w:rPr>
-        <w:t xml:space="preserve"> Room management</w:t>
+        <w:t>This covers the business requirements 1.</w:t>
+      </w:r>
+      <w:r>
+        <w:rPr>
+          <w:rFonts w:ascii="Times New Roman" w:hAnsi="Times New Roman" w:cs="Times New Roman"/>
+        </w:rPr>
+        <w:t>b</w:t>
+      </w:r>
+      <w:r>
+        <w:rPr>
+          <w:rFonts w:ascii="Times New Roman" w:hAnsi="Times New Roman" w:cs="Times New Roman"/>
+        </w:rPr>
+        <w:t>)</w:t>
+      </w:r>
+      <w:r>
+        <w:rPr>
+          <w:rFonts w:ascii="Times New Roman" w:hAnsi="Times New Roman" w:cs="Times New Roman"/>
+        </w:rPr>
+        <w:t>.</w:t>
       </w:r>
     </w:p>
     <w:p>
       <w:pPr>
         <w:pStyle w:val="ListParagraph"/>
-        <w:rPr>
-          <w:rFonts w:ascii="Times New Roman" w:hAnsi="Times New Roman" w:cs="Times New Roman"/>
-        </w:rPr>
-      </w:pPr>
-      <w:r>
-        <w:rPr>
-          <w:rFonts w:ascii="Times New Roman" w:hAnsi="Times New Roman" w:cs="Times New Roman"/>
-        </w:rPr>
-        <w:t xml:space="preserve">-  </w:t>
-      </w:r>
-      <w:r>
-        <w:rPr>
-          <w:rFonts w:ascii="Times New Roman" w:hAnsi="Times New Roman" w:cs="Times New Roman"/>
-        </w:rPr>
-        <w:t xml:space="preserve">Package </w:t>
-      </w:r>
-      <w:r>
-        <w:rPr>
-          <w:rFonts w:ascii="Times New Roman" w:hAnsi="Times New Roman" w:cs="Times New Roman"/>
-        </w:rPr>
-        <w:t>m</w:t>
-      </w:r>
-      <w:r>
-        <w:rPr>
-          <w:rFonts w:ascii="Times New Roman" w:hAnsi="Times New Roman" w:cs="Times New Roman"/>
-        </w:rPr>
-        <w:t>anagement</w:t>
-      </w:r>
+        <w:ind w:left="1080"/>
+        <w:rPr>
+          <w:rFonts w:ascii="Times New Roman" w:hAnsi="Times New Roman" w:cs="Times New Roman"/>
+        </w:rPr>
+      </w:pPr>
     </w:p>
     <w:p>
       <w:pPr>
         <w:pStyle w:val="ListParagraph"/>
-        <w:rPr>
-          <w:rFonts w:ascii="Times New Roman" w:hAnsi="Times New Roman" w:cs="Times New Roman"/>
-        </w:rPr>
-      </w:pPr>
-      <w:r>
-        <w:rPr>
-          <w:rFonts w:ascii="Times New Roman" w:hAnsi="Times New Roman" w:cs="Times New Roman"/>
-        </w:rPr>
-        <w:t>-  Reservation m</w:t>
-      </w:r>
-      <w:r>
-        <w:rPr>
-          <w:rFonts w:ascii="Times New Roman" w:hAnsi="Times New Roman" w:cs="Times New Roman"/>
-        </w:rPr>
-        <w:t>anagement</w:t>
+        <w:numPr>
+          <w:ilvl w:val="0"/>
+          <w:numId w:val="5"/>
+        </w:numPr>
+        <w:rPr>
+          <w:rFonts w:ascii="Times New Roman" w:hAnsi="Times New Roman" w:cs="Times New Roman"/>
+          <w:b/>
+          <w:bCs/>
+        </w:rPr>
+      </w:pPr>
+      <w:r>
+        <w:rPr>
+          <w:rFonts w:ascii="Times New Roman" w:hAnsi="Times New Roman" w:cs="Times New Roman"/>
+          <w:b/>
+          <w:bCs/>
+        </w:rPr>
+        <w:t>Reservation management</w:t>
       </w:r>
     </w:p>
     <w:p>
       <w:pPr>
         <w:pStyle w:val="ListParagraph"/>
-        <w:rPr>
-          <w:rFonts w:ascii="Times New Roman" w:hAnsi="Times New Roman" w:cs="Times New Roman"/>
-        </w:rPr>
-      </w:pPr>
-      <w:r>
-        <w:rPr>
-          <w:rFonts w:ascii="Times New Roman" w:hAnsi="Times New Roman" w:cs="Times New Roman"/>
-        </w:rPr>
-        <w:t>-  Reviews management</w:t>
+        <w:ind w:left="1080"/>
+        <w:rPr>
+          <w:rFonts w:ascii="Times New Roman" w:hAnsi="Times New Roman" w:cs="Times New Roman"/>
+        </w:rPr>
+      </w:pPr>
+      <w:r>
+        <w:rPr>
+          <w:rFonts w:ascii="Times New Roman" w:hAnsi="Times New Roman" w:cs="Times New Roman"/>
+        </w:rPr>
+        <w:t>This feature manages the lifecycle of a room reservation for a customer, including creation, cancellation, and the check-in/check-out process.</w:t>
+      </w:r>
+      <w:r>
+        <w:rPr>
+          <w:rFonts w:ascii="Times New Roman" w:hAnsi="Times New Roman" w:cs="Times New Roman"/>
+        </w:rPr>
+        <w:t xml:space="preserve"> </w:t>
+      </w:r>
+      <w:r>
+        <w:rPr>
+          <w:rFonts w:ascii="Times New Roman" w:hAnsi="Times New Roman" w:cs="Times New Roman"/>
+        </w:rPr>
+        <w:t>This covers the business requirements 1.</w:t>
+      </w:r>
+      <w:r>
+        <w:rPr>
+          <w:rFonts w:ascii="Times New Roman" w:hAnsi="Times New Roman" w:cs="Times New Roman"/>
+        </w:rPr>
+        <w:t>d</w:t>
+      </w:r>
+      <w:r>
+        <w:rPr>
+          <w:rFonts w:ascii="Times New Roman" w:hAnsi="Times New Roman" w:cs="Times New Roman"/>
+        </w:rPr>
+        <w:t>)</w:t>
+      </w:r>
+      <w:r>
+        <w:rPr>
+          <w:rFonts w:ascii="Times New Roman" w:hAnsi="Times New Roman" w:cs="Times New Roman"/>
+        </w:rPr>
+        <w:t>, 1.e), 1.f) and 1.g)</w:t>
+      </w:r>
+      <w:r>
+        <w:rPr>
+          <w:rFonts w:ascii="Times New Roman" w:hAnsi="Times New Roman" w:cs="Times New Roman"/>
+        </w:rPr>
+        <w:t>.</w:t>
       </w:r>
     </w:p>
     <w:p>
       <w:pPr>
         <w:pStyle w:val="ListParagraph"/>
-        <w:rPr>
-          <w:rFonts w:ascii="Times New Roman" w:hAnsi="Times New Roman" w:cs="Times New Roman"/>
-        </w:rPr>
-      </w:pPr>
-      <w:r>
-        <w:rPr>
-          <w:rFonts w:ascii="Times New Roman" w:hAnsi="Times New Roman" w:cs="Times New Roman"/>
-        </w:rPr>
-        <w:t>-  Customers and employees tracking</w:t>
-      </w:r>
+        <w:numPr>
+          <w:ilvl w:val="0"/>
+          <w:numId w:val="5"/>
+        </w:numPr>
+        <w:rPr>
+          <w:rFonts w:ascii="Times New Roman" w:hAnsi="Times New Roman" w:cs="Times New Roman"/>
+          <w:b/>
+          <w:bCs/>
+        </w:rPr>
+      </w:pPr>
+      <w:r>
+        <w:rPr>
+          <w:rFonts w:ascii="Times New Roman" w:hAnsi="Times New Roman" w:cs="Times New Roman"/>
+          <w:b/>
+          <w:bCs/>
+        </w:rPr>
+        <w:t>Reviews management</w:t>
+      </w:r>
+    </w:p>
+    <w:p>
+      <w:pPr>
+        <w:pStyle w:val="ListParagraph"/>
+        <w:ind w:left="1080"/>
+        <w:rPr>
+          <w:rFonts w:ascii="Times New Roman" w:hAnsi="Times New Roman" w:cs="Times New Roman"/>
+        </w:rPr>
+      </w:pPr>
+      <w:r>
+        <w:rPr>
+          <w:rFonts w:ascii="Times New Roman" w:hAnsi="Times New Roman" w:cs="Times New Roman"/>
+        </w:rPr>
+        <w:t>This feature allows customers to leave feedback on their stay and</w:t>
+      </w:r>
+      <w:r>
+        <w:rPr>
+          <w:rFonts w:ascii="Times New Roman" w:hAnsi="Times New Roman" w:cs="Times New Roman"/>
+        </w:rPr>
+        <w:t xml:space="preserve"> delete it later if they seem fit</w:t>
+      </w:r>
+      <w:r>
+        <w:rPr>
+          <w:rFonts w:ascii="Times New Roman" w:hAnsi="Times New Roman" w:cs="Times New Roman"/>
+        </w:rPr>
+        <w:t>.</w:t>
+      </w:r>
+      <w:r>
+        <w:rPr>
+          <w:rFonts w:ascii="Times New Roman" w:hAnsi="Times New Roman" w:cs="Times New Roman"/>
+        </w:rPr>
+        <w:t xml:space="preserve"> </w:t>
+      </w:r>
+      <w:r>
+        <w:rPr>
+          <w:rFonts w:ascii="Times New Roman" w:hAnsi="Times New Roman" w:cs="Times New Roman"/>
+        </w:rPr>
+        <w:t>This covers the business requirements 1.</w:t>
+      </w:r>
+      <w:r>
+        <w:rPr>
+          <w:rFonts w:ascii="Times New Roman" w:hAnsi="Times New Roman" w:cs="Times New Roman"/>
+        </w:rPr>
+        <w:t>j</w:t>
+      </w:r>
+      <w:r>
+        <w:rPr>
+          <w:rFonts w:ascii="Times New Roman" w:hAnsi="Times New Roman" w:cs="Times New Roman"/>
+        </w:rPr>
+        <w:t>) and 1.</w:t>
+      </w:r>
+      <w:r>
+        <w:rPr>
+          <w:rFonts w:ascii="Times New Roman" w:hAnsi="Times New Roman" w:cs="Times New Roman"/>
+        </w:rPr>
+        <w:t>k</w:t>
+      </w:r>
+      <w:r>
+        <w:rPr>
+          <w:rFonts w:ascii="Times New Roman" w:hAnsi="Times New Roman" w:cs="Times New Roman"/>
+        </w:rPr>
+        <w:t>).</w:t>
+      </w:r>
+    </w:p>
+    <w:p>
+      <w:pPr>
+        <w:pStyle w:val="ListParagraph"/>
+        <w:numPr>
+          <w:ilvl w:val="0"/>
+          <w:numId w:val="5"/>
+        </w:numPr>
+        <w:rPr>
+          <w:rFonts w:ascii="Times New Roman" w:hAnsi="Times New Roman" w:cs="Times New Roman"/>
+          <w:b/>
+          <w:bCs/>
+        </w:rPr>
+      </w:pPr>
+      <w:r>
+        <w:rPr>
+          <w:rFonts w:ascii="Times New Roman" w:hAnsi="Times New Roman" w:cs="Times New Roman"/>
+          <w:b/>
+          <w:bCs/>
+        </w:rPr>
+        <w:t>Customers and employees tracking</w:t>
+      </w:r>
+    </w:p>
+    <w:p>
+      <w:pPr>
+        <w:pStyle w:val="ListParagraph"/>
+        <w:ind w:left="1080"/>
+        <w:rPr>
+          <w:rFonts w:ascii="Times New Roman" w:hAnsi="Times New Roman" w:cs="Times New Roman"/>
+        </w:rPr>
+      </w:pPr>
+      <w:r>
+        <w:rPr>
+          <w:rFonts w:ascii="Times New Roman" w:hAnsi="Times New Roman" w:cs="Times New Roman"/>
+        </w:rPr>
+        <w:t xml:space="preserve">This feature ensures that both customer and employee data is properly managed and </w:t>
+      </w:r>
+      <w:r>
+        <w:rPr>
+          <w:rFonts w:ascii="Times New Roman" w:hAnsi="Times New Roman" w:cs="Times New Roman"/>
+        </w:rPr>
+        <w:t xml:space="preserve">employees are </w:t>
+      </w:r>
+      <w:r>
+        <w:rPr>
+          <w:rFonts w:ascii="Times New Roman" w:hAnsi="Times New Roman" w:cs="Times New Roman"/>
+        </w:rPr>
+        <w:t>linked to their respective activities in the hotel.</w:t>
+      </w:r>
+      <w:r>
+        <w:rPr>
+          <w:rFonts w:ascii="Times New Roman" w:hAnsi="Times New Roman" w:cs="Times New Roman"/>
+        </w:rPr>
+        <w:t xml:space="preserve"> </w:t>
+      </w:r>
+      <w:r>
+        <w:rPr>
+          <w:rFonts w:ascii="Times New Roman" w:hAnsi="Times New Roman" w:cs="Times New Roman"/>
+        </w:rPr>
+        <w:t>This covers the business requirements 1.</w:t>
+      </w:r>
+      <w:r>
+        <w:rPr>
+          <w:rFonts w:ascii="Times New Roman" w:hAnsi="Times New Roman" w:cs="Times New Roman"/>
+        </w:rPr>
+        <w:t>h</w:t>
+      </w:r>
+      <w:r>
+        <w:rPr>
+          <w:rFonts w:ascii="Times New Roman" w:hAnsi="Times New Roman" w:cs="Times New Roman"/>
+        </w:rPr>
+        <w:t>) and 1.</w:t>
+      </w:r>
+      <w:r>
+        <w:rPr>
+          <w:rFonts w:ascii="Times New Roman" w:hAnsi="Times New Roman" w:cs="Times New Roman"/>
+        </w:rPr>
+        <w:t>i</w:t>
+      </w:r>
+      <w:r>
+        <w:rPr>
+          <w:rFonts w:ascii="Times New Roman" w:hAnsi="Times New Roman" w:cs="Times New Roman"/>
+        </w:rPr>
+        <w:t>).</w:t>
+      </w:r>
+    </w:p>
+    <w:p>
+      <w:pPr>
+        <w:pStyle w:val="ListParagraph"/>
+        <w:ind w:left="1080"/>
+        <w:rPr>
+          <w:rFonts w:ascii="Times New Roman" w:hAnsi="Times New Roman" w:cs="Times New Roman"/>
+        </w:rPr>
+      </w:pPr>
     </w:p>
     <w:sectPr>
       <w:pgSz w:w="12240" w:h="15840"/>
@@ -889,6 +1167,119 @@
     </w:lvl>
   </w:abstractNum>
   <w:abstractNum w:abstractNumId="1" w15:restartNumberingAfterBreak="0">
+    <w:nsid w:val="33EC1172"/>
+    <w:multiLevelType w:val="hybridMultilevel"/>
+    <w:tmpl w:val="683E7986"/>
+    <w:lvl w:ilvl="0" w:tplc="04090017">
+      <w:start w:val="1"/>
+      <w:numFmt w:val="lowerLetter"/>
+      <w:lvlText w:val="%1)"/>
+      <w:lvlJc w:val="left"/>
+      <w:pPr>
+        <w:ind w:left="1080" w:hanging="360"/>
+      </w:pPr>
+      <w:rPr>
+        <w:rFonts w:hint="default"/>
+      </w:rPr>
+    </w:lvl>
+    <w:lvl w:ilvl="1" w:tplc="FFFFFFFF" w:tentative="1">
+      <w:start w:val="1"/>
+      <w:numFmt w:val="bullet"/>
+      <w:lvlText w:val="o"/>
+      <w:lvlJc w:val="left"/>
+      <w:pPr>
+        <w:ind w:left="1800" w:hanging="360"/>
+      </w:pPr>
+      <w:rPr>
+        <w:rFonts w:ascii="Courier New" w:hAnsi="Courier New" w:cs="Courier New" w:hint="default"/>
+      </w:rPr>
+    </w:lvl>
+    <w:lvl w:ilvl="2" w:tplc="FFFFFFFF" w:tentative="1">
+      <w:start w:val="1"/>
+      <w:numFmt w:val="bullet"/>
+      <w:lvlText w:val=""/>
+      <w:lvlJc w:val="left"/>
+      <w:pPr>
+        <w:ind w:left="2520" w:hanging="360"/>
+      </w:pPr>
+      <w:rPr>
+        <w:rFonts w:ascii="Wingdings" w:hAnsi="Wingdings" w:hint="default"/>
+      </w:rPr>
+    </w:lvl>
+    <w:lvl w:ilvl="3" w:tplc="FFFFFFFF" w:tentative="1">
+      <w:start w:val="1"/>
+      <w:numFmt w:val="bullet"/>
+      <w:lvlText w:val=""/>
+      <w:lvlJc w:val="left"/>
+      <w:pPr>
+        <w:ind w:left="3240" w:hanging="360"/>
+      </w:pPr>
+      <w:rPr>
+        <w:rFonts w:ascii="Symbol" w:hAnsi="Symbol" w:hint="default"/>
+      </w:rPr>
+    </w:lvl>
+    <w:lvl w:ilvl="4" w:tplc="FFFFFFFF" w:tentative="1">
+      <w:start w:val="1"/>
+      <w:numFmt w:val="bullet"/>
+      <w:lvlText w:val="o"/>
+      <w:lvlJc w:val="left"/>
+      <w:pPr>
+        <w:ind w:left="3960" w:hanging="360"/>
+      </w:pPr>
+      <w:rPr>
+        <w:rFonts w:ascii="Courier New" w:hAnsi="Courier New" w:cs="Courier New" w:hint="default"/>
+      </w:rPr>
+    </w:lvl>
+    <w:lvl w:ilvl="5" w:tplc="FFFFFFFF" w:tentative="1">
+      <w:start w:val="1"/>
+      <w:numFmt w:val="bullet"/>
+      <w:lvlText w:val=""/>
+      <w:lvlJc w:val="left"/>
+      <w:pPr>
+        <w:ind w:left="4680" w:hanging="360"/>
+      </w:pPr>
+      <w:rPr>
+        <w:rFonts w:ascii="Wingdings" w:hAnsi="Wingdings" w:hint="default"/>
+      </w:rPr>
+    </w:lvl>
+    <w:lvl w:ilvl="6" w:tplc="FFFFFFFF" w:tentative="1">
+      <w:start w:val="1"/>
+      <w:numFmt w:val="bullet"/>
+      <w:lvlText w:val=""/>
+      <w:lvlJc w:val="left"/>
+      <w:pPr>
+        <w:ind w:left="5400" w:hanging="360"/>
+      </w:pPr>
+      <w:rPr>
+        <w:rFonts w:ascii="Symbol" w:hAnsi="Symbol" w:hint="default"/>
+      </w:rPr>
+    </w:lvl>
+    <w:lvl w:ilvl="7" w:tplc="FFFFFFFF" w:tentative="1">
+      <w:start w:val="1"/>
+      <w:numFmt w:val="bullet"/>
+      <w:lvlText w:val="o"/>
+      <w:lvlJc w:val="left"/>
+      <w:pPr>
+        <w:ind w:left="6120" w:hanging="360"/>
+      </w:pPr>
+      <w:rPr>
+        <w:rFonts w:ascii="Courier New" w:hAnsi="Courier New" w:cs="Courier New" w:hint="default"/>
+      </w:rPr>
+    </w:lvl>
+    <w:lvl w:ilvl="8" w:tplc="FFFFFFFF" w:tentative="1">
+      <w:start w:val="1"/>
+      <w:numFmt w:val="bullet"/>
+      <w:lvlText w:val=""/>
+      <w:lvlJc w:val="left"/>
+      <w:pPr>
+        <w:ind w:left="6840" w:hanging="360"/>
+      </w:pPr>
+      <w:rPr>
+        <w:rFonts w:ascii="Wingdings" w:hAnsi="Wingdings" w:hint="default"/>
+      </w:rPr>
+    </w:lvl>
+  </w:abstractNum>
+  <w:abstractNum w:abstractNumId="2" w15:restartNumberingAfterBreak="0">
     <w:nsid w:val="51D80F42"/>
     <w:multiLevelType w:val="hybridMultilevel"/>
     <w:tmpl w:val="BCE42F36"/>
@@ -977,10 +1368,96 @@
       </w:pPr>
     </w:lvl>
   </w:abstractNum>
-  <w:abstractNum w:abstractNumId="2" w15:restartNumberingAfterBreak="0">
+  <w:abstractNum w:abstractNumId="3" w15:restartNumberingAfterBreak="0">
+    <w:nsid w:val="59880FC7"/>
+    <w:multiLevelType w:val="hybridMultilevel"/>
+    <w:tmpl w:val="E22E7E14"/>
+    <w:lvl w:ilvl="0" w:tplc="04090017">
+      <w:start w:val="1"/>
+      <w:numFmt w:val="lowerLetter"/>
+      <w:lvlText w:val="%1)"/>
+      <w:lvlJc w:val="left"/>
+      <w:pPr>
+        <w:ind w:left="1080" w:hanging="360"/>
+      </w:pPr>
+    </w:lvl>
+    <w:lvl w:ilvl="1" w:tplc="04090019">
+      <w:start w:val="1"/>
+      <w:numFmt w:val="lowerLetter"/>
+      <w:lvlText w:val="%2."/>
+      <w:lvlJc w:val="left"/>
+      <w:pPr>
+        <w:ind w:left="1800" w:hanging="360"/>
+      </w:pPr>
+    </w:lvl>
+    <w:lvl w:ilvl="2" w:tplc="0409001B" w:tentative="1">
+      <w:start w:val="1"/>
+      <w:numFmt w:val="lowerRoman"/>
+      <w:lvlText w:val="%3."/>
+      <w:lvlJc w:val="right"/>
+      <w:pPr>
+        <w:ind w:left="2520" w:hanging="180"/>
+      </w:pPr>
+    </w:lvl>
+    <w:lvl w:ilvl="3" w:tplc="0409000F" w:tentative="1">
+      <w:start w:val="1"/>
+      <w:numFmt w:val="decimal"/>
+      <w:lvlText w:val="%4."/>
+      <w:lvlJc w:val="left"/>
+      <w:pPr>
+        <w:ind w:left="3240" w:hanging="360"/>
+      </w:pPr>
+    </w:lvl>
+    <w:lvl w:ilvl="4" w:tplc="04090019" w:tentative="1">
+      <w:start w:val="1"/>
+      <w:numFmt w:val="lowerLetter"/>
+      <w:lvlText w:val="%5."/>
+      <w:lvlJc w:val="left"/>
+      <w:pPr>
+        <w:ind w:left="3960" w:hanging="360"/>
+      </w:pPr>
+    </w:lvl>
+    <w:lvl w:ilvl="5" w:tplc="0409001B" w:tentative="1">
+      <w:start w:val="1"/>
+      <w:numFmt w:val="lowerRoman"/>
+      <w:lvlText w:val="%6."/>
+      <w:lvlJc w:val="right"/>
+      <w:pPr>
+        <w:ind w:left="4680" w:hanging="180"/>
+      </w:pPr>
+    </w:lvl>
+    <w:lvl w:ilvl="6" w:tplc="0409000F" w:tentative="1">
+      <w:start w:val="1"/>
+      <w:numFmt w:val="decimal"/>
+      <w:lvlText w:val="%7."/>
+      <w:lvlJc w:val="left"/>
+      <w:pPr>
+        <w:ind w:left="5400" w:hanging="360"/>
+      </w:pPr>
+    </w:lvl>
+    <w:lvl w:ilvl="7" w:tplc="04090019" w:tentative="1">
+      <w:start w:val="1"/>
+      <w:numFmt w:val="lowerLetter"/>
+      <w:lvlText w:val="%8."/>
+      <w:lvlJc w:val="left"/>
+      <w:pPr>
+        <w:ind w:left="6120" w:hanging="360"/>
+      </w:pPr>
+    </w:lvl>
+    <w:lvl w:ilvl="8" w:tplc="0409001B" w:tentative="1">
+      <w:start w:val="1"/>
+      <w:numFmt w:val="lowerRoman"/>
+      <w:lvlText w:val="%9."/>
+      <w:lvlJc w:val="right"/>
+      <w:pPr>
+        <w:ind w:left="6840" w:hanging="180"/>
+      </w:pPr>
+    </w:lvl>
+  </w:abstractNum>
+  <w:abstractNum w:abstractNumId="4" w15:restartNumberingAfterBreak="0">
     <w:nsid w:val="63E0516D"/>
     <w:multiLevelType w:val="hybridMultilevel"/>
-    <w:tmpl w:val="01F6A214"/>
+    <w:tmpl w:val="3E56DAA6"/>
     <w:lvl w:ilvl="0" w:tplc="A738A27C">
       <w:start w:val="1"/>
       <w:numFmt w:val="decimal"/>
@@ -993,14 +1470,16 @@
         <w:rFonts w:hint="default"/>
       </w:rPr>
     </w:lvl>
-    <w:lvl w:ilvl="1" w:tplc="04090019" w:tentative="1">
-      <w:start w:val="1"/>
-      <w:numFmt w:val="lowerLetter"/>
-      <w:lvlText w:val="%2."/>
+    <w:lvl w:ilvl="1" w:tplc="8F2CF9E2">
+      <w:numFmt w:val="bullet"/>
+      <w:lvlText w:val="-"/>
       <w:lvlJc w:val="left"/>
       <w:pPr>
         <w:ind w:left="1440" w:hanging="360"/>
       </w:pPr>
+      <w:rPr>
+        <w:rFonts w:ascii="Times New Roman" w:eastAsiaTheme="minorHAnsi" w:hAnsi="Times New Roman" w:cs="Times New Roman" w:hint="default"/>
+      </w:rPr>
     </w:lvl>
     <w:lvl w:ilvl="2" w:tplc="0409001B" w:tentative="1">
       <w:start w:val="1"/>
@@ -1067,13 +1546,19 @@
     </w:lvl>
   </w:abstractNum>
   <w:num w:numId="1" w16cid:durableId="16976493">
-    <w:abstractNumId w:val="1"/>
+    <w:abstractNumId w:val="2"/>
   </w:num>
   <w:num w:numId="2" w16cid:durableId="360130684">
-    <w:abstractNumId w:val="2"/>
+    <w:abstractNumId w:val="4"/>
   </w:num>
   <w:num w:numId="3" w16cid:durableId="1355116024">
     <w:abstractNumId w:val="0"/>
+  </w:num>
+  <w:num w:numId="4" w16cid:durableId="2000647690">
+    <w:abstractNumId w:val="1"/>
+  </w:num>
+  <w:num w:numId="5" w16cid:durableId="1984964222">
+    <w:abstractNumId w:val="3"/>
   </w:num>
 </w:numbering>
 </file>
@@ -1681,7 +2166,6 @@
   <w:style w:type="character" w:default="1" w:styleId="DefaultParagraphFont">
     <w:name w:val="Default Paragraph Font"/>
     <w:uiPriority w:val="1"/>
-    <w:semiHidden/>
     <w:unhideWhenUsed/>
   </w:style>
   <w:style w:type="table" w:default="1" w:styleId="TableNormal">

</xml_diff>